<commit_message>
some docs have been updated
a couple of errors have been removed
</commit_message>
<xml_diff>
--- a/moodle-test.docx
+++ b/moodle-test.docx
@@ -6,40 +6,59 @@
       <w:pPr>
         <w:pStyle w:val="Heading1"/>
       </w:pPr>
-      <w:proofErr w:type="gramStart"/>
       <w:r>
         <w:t>moodle-test.warwick.ac.uk</w:t>
       </w:r>
-      <w:proofErr w:type="gramEnd"/>
     </w:p>
     <w:p/>
     <w:p>
-      <w:r>
-        <w:t>09 October 2014</w:t>
+      <w:pPr>
+        <w:pStyle w:val="Heading2"/>
+      </w:pPr>
+      <w:r>
+        <w:t>Webhook from actechlab repository</w:t>
       </w:r>
     </w:p>
     <w:p>
       <w:r>
-        <w:t xml:space="preserve">Installed </w:t>
-      </w:r>
-      <w:r>
-        <w:t>“Enrol by user profile fields” plugin</w:t>
-      </w:r>
-      <w:r>
-        <w:t xml:space="preserve">: </w:t>
-      </w:r>
-      <w:r>
-        <w:t>https://moodle.org/plugins/view.php?plugin=enrol_attributes</w:t>
+        <w:t xml:space="preserve">called whenever there is a push on moodle-integration. </w:t>
       </w:r>
     </w:p>
     <w:p>
       <w:r>
-        <w:t xml:space="preserve">Unpacked </w:t>
+        <w:t>File has been removed until further notice</w:t>
       </w:r>
       <w:bookmarkStart w:id="0" w:name="_GoBack"/>
       <w:bookmarkEnd w:id="0"/>
       <w:r>
-        <w:t>into the enrol folder</w:t>
+        <w:t>.</w:t>
+      </w:r>
+    </w:p>
+    <w:p>
+      <w:pPr>
+        <w:pStyle w:val="Heading2"/>
+      </w:pPr>
+      <w:r>
+        <w:t>09 October 2014</w:t>
+      </w:r>
+    </w:p>
+    <w:p>
+      <w:r>
+        <w:t>Installed “Enrol by user profile fields” plugin</w:t>
+      </w:r>
+      <w:r>
+        <w:t xml:space="preserve">: </w:t>
+      </w:r>
+      <w:r>
+        <w:t>https://moodle.org/plugins/view.php?plugin=enrol_attributes</w:t>
+      </w:r>
+    </w:p>
+    <w:p>
+      <w:r>
+        <w:t>Cloned from github and u</w:t>
+      </w:r>
+      <w:r>
+        <w:t>npacked into the enrol folder</w:t>
       </w:r>
     </w:p>
     <w:p/>
@@ -468,6 +487,28 @@
       <w:szCs w:val="32"/>
     </w:rPr>
   </w:style>
+  <w:style w:type="paragraph" w:styleId="Heading2">
+    <w:name w:val="heading 2"/>
+    <w:basedOn w:val="Normal"/>
+    <w:next w:val="Normal"/>
+    <w:link w:val="Heading2Char"/>
+    <w:uiPriority w:val="9"/>
+    <w:unhideWhenUsed/>
+    <w:qFormat/>
+    <w:rsid w:val="0023572A"/>
+    <w:pPr>
+      <w:keepNext/>
+      <w:keepLines/>
+      <w:spacing w:before="40" w:after="0"/>
+      <w:outlineLvl w:val="1"/>
+    </w:pPr>
+    <w:rPr>
+      <w:rFonts w:asciiTheme="majorHAnsi" w:eastAsiaTheme="majorEastAsia" w:hAnsiTheme="majorHAnsi" w:cstheme="majorBidi"/>
+      <w:color w:val="2E74B5" w:themeColor="accent1" w:themeShade="BF"/>
+      <w:sz w:val="26"/>
+      <w:szCs w:val="26"/>
+    </w:rPr>
+  </w:style>
   <w:style w:type="character" w:default="1" w:styleId="DefaultParagraphFont">
     <w:name w:val="Default Paragraph Font"/>
     <w:uiPriority w:val="1"/>
@@ -506,6 +547,19 @@
       <w:color w:val="2E74B5" w:themeColor="accent1" w:themeShade="BF"/>
       <w:sz w:val="32"/>
       <w:szCs w:val="32"/>
+    </w:rPr>
+  </w:style>
+  <w:style w:type="character" w:customStyle="1" w:styleId="Heading2Char">
+    <w:name w:val="Heading 2 Char"/>
+    <w:basedOn w:val="DefaultParagraphFont"/>
+    <w:link w:val="Heading2"/>
+    <w:uiPriority w:val="9"/>
+    <w:rsid w:val="0023572A"/>
+    <w:rPr>
+      <w:rFonts w:asciiTheme="majorHAnsi" w:eastAsiaTheme="majorEastAsia" w:hAnsiTheme="majorHAnsi" w:cstheme="majorBidi"/>
+      <w:color w:val="2E74B5" w:themeColor="accent1" w:themeShade="BF"/>
+      <w:sz w:val="26"/>
+      <w:szCs w:val="26"/>
     </w:rPr>
   </w:style>
 </w:styles>

</xml_diff>